<commit_message>
add docs and update codes
</commit_message>
<xml_diff>
--- a/doc/构建阶段第二次迭代计划.docx
+++ b/doc/构建阶段第二次迭代计划.docx
@@ -8,7 +8,7 @@
         <w:ind w:firstLine="346"/>
         <w:jc w:val="center"/>
         <w:rPr>
-          <w:rFonts w:ascii="宋体" w:hint="eastAsia"/>
+          <w:rFonts w:ascii="宋体"/>
           <w:b/>
           <w:sz w:val="32"/>
           <w:szCs w:val="32"/>
@@ -39,7 +39,7 @@
         <w:ind w:firstLineChars="0" w:firstLine="0"/>
         <w:jc w:val="center"/>
         <w:rPr>
-          <w:rFonts w:ascii="宋体" w:hint="eastAsia"/>
+          <w:rFonts w:ascii="宋体"/>
           <w:szCs w:val="21"/>
         </w:rPr>
       </w:pPr>
@@ -57,6 +57,15 @@
         </w:rPr>
         <w:t>制定日期：</w:t>
       </w:r>
+      <w:r>
+        <w:rPr>
+          <w:rFonts w:ascii="宋体" w:hint="eastAsia"/>
+          <w:szCs w:val="21"/>
+        </w:rPr>
+        <w:t>2017/7/12</w:t>
+      </w:r>
+      <w:bookmarkStart w:id="0" w:name="_GoBack"/>
+      <w:bookmarkEnd w:id="0"/>
     </w:p>
     <w:tbl>
       <w:tblPr>
@@ -548,7 +557,6 @@
               <w:spacing w:line="460" w:lineRule="atLeast"/>
               <w:jc w:val="center"/>
               <w:rPr>
-                <w:rFonts w:hint="eastAsia"/>
                 <w:szCs w:val="21"/>
               </w:rPr>
             </w:pPr>
@@ -576,16 +584,22 @@
               <w:spacing w:line="460" w:lineRule="atLeast"/>
               <w:jc w:val="center"/>
               <w:rPr>
-                <w:rFonts w:hint="eastAsia"/>
-                <w:szCs w:val="21"/>
-              </w:rPr>
-            </w:pPr>
-            <w:r>
-              <w:rPr>
-                <w:rFonts w:hint="eastAsia"/>
-                <w:szCs w:val="21"/>
-              </w:rPr>
-              <w:t>构建第一次迭代</w:t>
+                <w:szCs w:val="21"/>
+              </w:rPr>
+            </w:pPr>
+            <w:r>
+              <w:rPr>
+                <w:rFonts w:hint="eastAsia"/>
+                <w:szCs w:val="21"/>
+              </w:rPr>
+              <w:t>构建第二</w:t>
+            </w:r>
+            <w:r>
+              <w:rPr>
+                <w:rFonts w:hint="eastAsia"/>
+                <w:szCs w:val="21"/>
+              </w:rPr>
+              <w:t>次迭代</w:t>
             </w:r>
           </w:p>
         </w:tc>
@@ -604,7 +618,6 @@
               <w:spacing w:line="460" w:lineRule="atLeast"/>
               <w:jc w:val="center"/>
               <w:rPr>
-                <w:rFonts w:hint="eastAsia"/>
                 <w:szCs w:val="21"/>
               </w:rPr>
             </w:pPr>
@@ -633,16 +646,15 @@
               <w:spacing w:line="460" w:lineRule="atLeast"/>
               <w:jc w:val="center"/>
               <w:rPr>
-                <w:rFonts w:hint="eastAsia"/>
-                <w:szCs w:val="21"/>
-              </w:rPr>
-            </w:pPr>
-            <w:r>
-              <w:rPr>
-                <w:rFonts w:hint="eastAsia"/>
-                <w:szCs w:val="21"/>
-              </w:rPr>
-              <w:t>2017/7/4</w:t>
+                <w:szCs w:val="21"/>
+              </w:rPr>
+            </w:pPr>
+            <w:r>
+              <w:rPr>
+                <w:rFonts w:hint="eastAsia"/>
+                <w:szCs w:val="21"/>
+              </w:rPr>
+              <w:t>2017/7/12</w:t>
             </w:r>
             <w:r>
               <w:rPr>
@@ -670,7 +682,14 @@
                 <w:rFonts w:hint="eastAsia"/>
                 <w:szCs w:val="21"/>
               </w:rPr>
-              <w:t xml:space="preserve"> 2017/7/11</w:t>
+              <w:t xml:space="preserve"> 2017/7/2</w:t>
+            </w:r>
+            <w:r>
+              <w:rPr>
+                <w:rFonts w:hint="eastAsia"/>
+                <w:szCs w:val="21"/>
+              </w:rPr>
+              <w:t>1</w:t>
             </w:r>
             <w:r>
               <w:rPr>
@@ -700,7 +719,6 @@
               <w:snapToGrid w:val="0"/>
               <w:spacing w:line="460" w:lineRule="atLeast"/>
               <w:rPr>
-                <w:rFonts w:hint="eastAsia"/>
                 <w:szCs w:val="21"/>
               </w:rPr>
             </w:pPr>
@@ -837,7 +855,6 @@
                     <w:snapToGrid w:val="0"/>
                     <w:spacing w:line="460" w:lineRule="atLeast"/>
                     <w:rPr>
-                      <w:rFonts w:hint="eastAsia"/>
                       <w:szCs w:val="21"/>
                     </w:rPr>
                   </w:pPr>
@@ -861,7 +878,6 @@
                     <w:snapToGrid w:val="0"/>
                     <w:spacing w:line="460" w:lineRule="atLeast"/>
                     <w:rPr>
-                      <w:rFonts w:hint="eastAsia"/>
                       <w:szCs w:val="21"/>
                     </w:rPr>
                   </w:pPr>
@@ -933,7 +949,6 @@
                     <w:pStyle w:val="a7"/>
                     <w:ind w:firstLineChars="0" w:firstLine="0"/>
                     <w:rPr>
-                      <w:rFonts w:hint="eastAsia"/>
                       <w:szCs w:val="21"/>
                     </w:rPr>
                   </w:pPr>
@@ -959,7 +974,6 @@
                     <w:snapToGrid w:val="0"/>
                     <w:spacing w:line="460" w:lineRule="atLeast"/>
                     <w:rPr>
-                      <w:rFonts w:hint="eastAsia"/>
                       <w:szCs w:val="21"/>
                     </w:rPr>
                   </w:pPr>
@@ -983,7 +997,6 @@
                     <w:snapToGrid w:val="0"/>
                     <w:spacing w:line="460" w:lineRule="atLeast"/>
                     <w:rPr>
-                      <w:rFonts w:hint="eastAsia"/>
                       <w:szCs w:val="21"/>
                     </w:rPr>
                   </w:pPr>
@@ -1059,7 +1072,6 @@
                     <w:snapToGrid w:val="0"/>
                     <w:spacing w:line="460" w:lineRule="atLeast"/>
                     <w:rPr>
-                      <w:rFonts w:hint="eastAsia"/>
                       <w:szCs w:val="21"/>
                     </w:rPr>
                   </w:pPr>
@@ -1085,7 +1097,6 @@
                     <w:snapToGrid w:val="0"/>
                     <w:spacing w:line="460" w:lineRule="atLeast"/>
                     <w:rPr>
-                      <w:rFonts w:hint="eastAsia"/>
                       <w:szCs w:val="21"/>
                     </w:rPr>
                   </w:pPr>
@@ -1109,7 +1120,6 @@
                     <w:snapToGrid w:val="0"/>
                     <w:spacing w:line="460" w:lineRule="atLeast"/>
                     <w:rPr>
-                      <w:rFonts w:hint="eastAsia"/>
                       <w:szCs w:val="21"/>
                     </w:rPr>
                   </w:pPr>
@@ -1201,7 +1211,6 @@
                     <w:snapToGrid w:val="0"/>
                     <w:spacing w:line="460" w:lineRule="atLeast"/>
                     <w:rPr>
-                      <w:rFonts w:hint="eastAsia"/>
                       <w:szCs w:val="21"/>
                     </w:rPr>
                   </w:pPr>
@@ -1225,7 +1234,6 @@
                     <w:snapToGrid w:val="0"/>
                     <w:spacing w:line="460" w:lineRule="atLeast"/>
                     <w:rPr>
-                      <w:rFonts w:hint="eastAsia"/>
                       <w:szCs w:val="21"/>
                     </w:rPr>
                   </w:pPr>
@@ -1318,7 +1326,6 @@
                     <w:snapToGrid w:val="0"/>
                     <w:spacing w:line="460" w:lineRule="atLeast"/>
                     <w:rPr>
-                      <w:rFonts w:hint="eastAsia"/>
                       <w:szCs w:val="21"/>
                     </w:rPr>
                   </w:pPr>
@@ -1342,7 +1349,6 @@
                     <w:snapToGrid w:val="0"/>
                     <w:spacing w:line="460" w:lineRule="atLeast"/>
                     <w:rPr>
-                      <w:rFonts w:hint="eastAsia"/>
                       <w:szCs w:val="21"/>
                     </w:rPr>
                   </w:pPr>
@@ -1410,7 +1416,6 @@
                     <w:snapToGrid w:val="0"/>
                     <w:spacing w:line="460" w:lineRule="atLeast"/>
                     <w:rPr>
-                      <w:rFonts w:hint="eastAsia"/>
                       <w:szCs w:val="21"/>
                     </w:rPr>
                   </w:pPr>
@@ -1431,7 +1436,6 @@
               <w:snapToGrid w:val="0"/>
               <w:spacing w:line="460" w:lineRule="atLeast"/>
               <w:rPr>
-                <w:rFonts w:hint="eastAsia"/>
                 <w:szCs w:val="21"/>
               </w:rPr>
             </w:pPr>
@@ -1456,7 +1460,6 @@
               <w:snapToGrid w:val="0"/>
               <w:spacing w:line="460" w:lineRule="atLeast"/>
               <w:rPr>
-                <w:rFonts w:hint="eastAsia"/>
                 <w:szCs w:val="21"/>
               </w:rPr>
             </w:pPr>
@@ -1487,7 +1490,6 @@
               <w:snapToGrid w:val="0"/>
               <w:spacing w:line="460" w:lineRule="atLeast"/>
               <w:rPr>
-                <w:rFonts w:hint="eastAsia"/>
                 <w:szCs w:val="21"/>
               </w:rPr>
             </w:pPr>
@@ -1555,7 +1557,6 @@
               <w:snapToGrid w:val="0"/>
               <w:spacing w:line="460" w:lineRule="atLeast"/>
               <w:rPr>
-                <w:rFonts w:hint="eastAsia"/>
                 <w:szCs w:val="21"/>
               </w:rPr>
             </w:pPr>
@@ -1570,56 +1571,51 @@
           <w:p>
             <w:pPr>
               <w:rPr>
+                <w:rFonts w:ascii="宋体" w:hAnsi="宋体" w:cs="宋体"/>
+                <w:szCs w:val="21"/>
+              </w:rPr>
+            </w:pPr>
+            <w:r>
+              <w:rPr>
                 <w:rFonts w:ascii="宋体" w:hAnsi="宋体" w:cs="宋体" w:hint="eastAsia"/>
                 <w:szCs w:val="21"/>
               </w:rPr>
+              <w:t>1，进度风险：一周内任务量比较重，成员有其他课程，白天时间可能不够。</w:t>
+            </w:r>
+          </w:p>
+          <w:p>
+            <w:pPr>
+              <w:rPr>
+                <w:rFonts w:ascii="宋体" w:hAnsi="宋体" w:cs="宋体"/>
+                <w:szCs w:val="21"/>
+              </w:rPr>
             </w:pPr>
             <w:r>
               <w:rPr>
                 <w:rFonts w:ascii="宋体" w:hAnsi="宋体" w:cs="宋体" w:hint="eastAsia"/>
                 <w:szCs w:val="21"/>
               </w:rPr>
-              <w:t>1，进度风险：一周内任务量比较重，成员有其他课程，白天时间可能不够。</w:t>
-            </w:r>
-          </w:p>
-          <w:p>
-            <w:pPr>
+              <w:t xml:space="preserve">    缓解措施：利用晚上、周末的休息时间加快进度。</w:t>
+            </w:r>
+          </w:p>
+          <w:p>
+            <w:pPr>
+              <w:rPr>
+                <w:rFonts w:ascii="宋体" w:hAnsi="宋体" w:cs="宋体"/>
+                <w:szCs w:val="21"/>
+              </w:rPr>
+            </w:pPr>
+            <w:r>
               <w:rPr>
                 <w:rFonts w:ascii="宋体" w:hAnsi="宋体" w:cs="宋体" w:hint="eastAsia"/>
                 <w:szCs w:val="21"/>
               </w:rPr>
-            </w:pPr>
-            <w:r>
-              <w:rPr>
-                <w:rFonts w:ascii="宋体" w:hAnsi="宋体" w:cs="宋体" w:hint="eastAsia"/>
-                <w:szCs w:val="21"/>
-              </w:rPr>
-              <w:t xml:space="preserve">    缓解措施：利用晚上、周末的休息时间加快进度。</w:t>
-            </w:r>
-          </w:p>
-          <w:p>
-            <w:pPr>
-              <w:rPr>
-                <w:rFonts w:ascii="宋体" w:hAnsi="宋体" w:cs="宋体"/>
-                <w:szCs w:val="21"/>
-              </w:rPr>
-            </w:pPr>
-            <w:r>
-              <w:rPr>
-                <w:rFonts w:ascii="宋体" w:hAnsi="宋体" w:cs="宋体" w:hint="eastAsia"/>
-                <w:szCs w:val="21"/>
-              </w:rPr>
               <w:t xml:space="preserve">    应急措施：调整迭代计划，将问卷管理需求中的部分功能延后</w:t>
             </w:r>
-            <w:bookmarkStart w:id="0" w:name="_GoBack"/>
-            <w:bookmarkEnd w:id="0"/>
           </w:p>
           <w:p>
             <w:pPr>
               <w:ind w:firstLine="420"/>
-              <w:rPr>
-                <w:rFonts w:hint="eastAsia"/>
-              </w:rPr>
             </w:pPr>
             <w:r>
               <w:rPr>

</xml_diff>